<commit_message>
moved to godot 4
</commit_message>
<xml_diff>
--- a/smart_verdiepingsoftware_mar_gama_210358_3GD1.docx
+++ b/smart_verdiepingsoftware_mar_gama_210358_3GD1.docx
@@ -64,21 +64,7 @@
         <w:rPr>
           <w:lang w:val="nl-NL"/>
         </w:rPr>
-        <w:t xml:space="preserve">Ik wil leren hoe ik in de </w:t>
-      </w:r>
-      <w:proofErr w:type="spellStart"/>
-      <w:r>
-        <w:rPr>
-          <w:lang w:val="nl-NL"/>
-        </w:rPr>
-        <w:t>Godot</w:t>
-      </w:r>
-      <w:proofErr w:type="spellEnd"/>
-      <w:r>
-        <w:rPr>
-          <w:lang w:val="nl-NL"/>
-        </w:rPr>
-        <w:t xml:space="preserve"> engine een </w:t>
+        <w:t xml:space="preserve">Ik wil leren hoe ik in de Godot engine een </w:t>
       </w:r>
       <w:r>
         <w:rPr>
@@ -166,47 +152,17 @@
         </w:rPr>
         <w:t xml:space="preserve">een simpele </w:t>
       </w:r>
-      <w:proofErr w:type="spellStart"/>
-      <w:r>
-        <w:rPr>
-          <w:lang w:val="nl-NL"/>
-        </w:rPr>
-        <w:t>topdown</w:t>
-      </w:r>
-      <w:proofErr w:type="spellEnd"/>
-      <w:r>
-        <w:rPr>
-          <w:lang w:val="nl-NL"/>
-        </w:rPr>
-        <w:t xml:space="preserve">, </w:t>
-      </w:r>
-      <w:proofErr w:type="spellStart"/>
-      <w:r>
-        <w:rPr>
-          <w:lang w:val="nl-NL"/>
-        </w:rPr>
-        <w:t>roguelike</w:t>
-      </w:r>
-      <w:proofErr w:type="spellEnd"/>
-      <w:r>
-        <w:rPr>
-          <w:lang w:val="nl-NL"/>
-        </w:rPr>
-        <w:t xml:space="preserve"> </w:t>
-      </w:r>
-      <w:proofErr w:type="spellStart"/>
-      <w:r>
-        <w:rPr>
-          <w:lang w:val="nl-NL"/>
-        </w:rPr>
-        <w:t>dungeoncrawler</w:t>
-      </w:r>
-      <w:proofErr w:type="spellEnd"/>
-      <w:r>
-        <w:rPr>
-          <w:lang w:val="nl-NL"/>
-        </w:rPr>
-        <w:t xml:space="preserve"> hebben gemaakt met een volledige gameloop.</w:t>
+      <w:r>
+        <w:rPr>
+          <w:lang w:val="nl-NL"/>
+        </w:rPr>
+        <w:t xml:space="preserve">topdown, </w:t>
+      </w:r>
+      <w:r>
+        <w:rPr>
+          <w:lang w:val="nl-NL"/>
+        </w:rPr>
+        <w:t>roguelike dungeoncrawler hebben gemaakt met een volledige gameloop.</w:t>
       </w:r>
       <w:r>
         <w:rPr>
@@ -215,53 +171,17 @@
         <w:br/>
         <w:t xml:space="preserve">In de game loop je door een </w:t>
       </w:r>
-      <w:proofErr w:type="spellStart"/>
-      <w:r>
-        <w:rPr>
-          <w:lang w:val="nl-NL"/>
-        </w:rPr>
-        <w:t>procedurally</w:t>
-      </w:r>
-      <w:proofErr w:type="spellEnd"/>
-      <w:r>
-        <w:rPr>
-          <w:lang w:val="nl-NL"/>
-        </w:rPr>
-        <w:t xml:space="preserve"> </w:t>
-      </w:r>
-      <w:proofErr w:type="spellStart"/>
-      <w:r>
-        <w:rPr>
-          <w:lang w:val="nl-NL"/>
-        </w:rPr>
-        <w:t>generated</w:t>
-      </w:r>
-      <w:proofErr w:type="spellEnd"/>
-      <w:r>
-        <w:rPr>
-          <w:lang w:val="nl-NL"/>
-        </w:rPr>
-        <w:t xml:space="preserve"> </w:t>
-      </w:r>
-      <w:r>
-        <w:rPr>
-          <w:lang w:val="nl-NL"/>
-        </w:rPr>
-        <w:t xml:space="preserve">level, vecht je tegen </w:t>
-      </w:r>
-      <w:proofErr w:type="spellStart"/>
-      <w:r>
-        <w:rPr>
-          <w:lang w:val="nl-NL"/>
-        </w:rPr>
-        <w:t>enemies</w:t>
-      </w:r>
-      <w:proofErr w:type="spellEnd"/>
-      <w:r>
-        <w:rPr>
-          <w:lang w:val="nl-NL"/>
-        </w:rPr>
-        <w:t xml:space="preserve">, vind je items die je </w:t>
+      <w:r>
+        <w:rPr>
+          <w:lang w:val="nl-NL"/>
+        </w:rPr>
+        <w:t xml:space="preserve">procedurally generated </w:t>
+      </w:r>
+      <w:r>
+        <w:rPr>
+          <w:lang w:val="nl-NL"/>
+        </w:rPr>
+        <w:t xml:space="preserve">level, vecht je tegen enemies, vind je items die je </w:t>
       </w:r>
       <w:r>
         <w:rPr>
@@ -298,16 +218,8 @@
         <w:rPr>
           <w:lang w:val="nl-NL"/>
         </w:rPr>
-        <w:t xml:space="preserve"> met unieke </w:t>
-      </w:r>
-      <w:proofErr w:type="spellStart"/>
-      <w:r>
-        <w:rPr>
-          <w:lang w:val="nl-NL"/>
-        </w:rPr>
-        <w:t>behaviours</w:t>
-      </w:r>
-      <w:proofErr w:type="spellEnd"/>
+        <w:t xml:space="preserve"> met unieke behaviours</w:t>
+      </w:r>
       <w:r>
         <w:rPr>
           <w:lang w:val="nl-NL"/>
@@ -355,21 +267,7 @@
         <w:rPr>
           <w:lang w:val="nl-NL"/>
         </w:rPr>
-        <w:t xml:space="preserve">Ik toon aan dat ik nieuwe engines kan leren, </w:t>
-      </w:r>
-      <w:proofErr w:type="spellStart"/>
-      <w:r>
-        <w:rPr>
-          <w:lang w:val="nl-NL"/>
-        </w:rPr>
-        <w:t>Godot</w:t>
-      </w:r>
-      <w:proofErr w:type="spellEnd"/>
-      <w:r>
-        <w:rPr>
-          <w:lang w:val="nl-NL"/>
-        </w:rPr>
-        <w:t xml:space="preserve"> beheers</w:t>
+        <w:t>Ik toon aan dat ik nieuwe engines kan leren, Godot beheers</w:t>
       </w:r>
       <w:r>
         <w:rPr>
@@ -443,56 +341,14 @@
           <w:lang w:val="nl-NL"/>
         </w:rPr>
         <w:br/>
-        <w:t xml:space="preserve">Ik weet al hoe ik een </w:t>
-      </w:r>
-      <w:proofErr w:type="spellStart"/>
-      <w:r>
-        <w:rPr>
-          <w:lang w:val="nl-NL"/>
-        </w:rPr>
-        <w:t>dungeon</w:t>
-      </w:r>
-      <w:proofErr w:type="spellEnd"/>
-      <w:r>
-        <w:rPr>
-          <w:lang w:val="nl-NL"/>
-        </w:rPr>
-        <w:t xml:space="preserve"> </w:t>
-      </w:r>
-      <w:proofErr w:type="spellStart"/>
-      <w:r>
-        <w:rPr>
-          <w:lang w:val="nl-NL"/>
-        </w:rPr>
-        <w:t>crawler</w:t>
-      </w:r>
-      <w:proofErr w:type="spellEnd"/>
-      <w:r>
-        <w:rPr>
-          <w:lang w:val="nl-NL"/>
-        </w:rPr>
-        <w:t xml:space="preserve"> kan maken vanwege een vroeger project.</w:t>
+        <w:t>Ik weet al hoe ik een dungeon crawler kan maken vanwege een vroeger project.</w:t>
       </w:r>
       <w:r>
         <w:rPr>
           <w:lang w:val="nl-NL"/>
         </w:rPr>
         <w:br/>
-        <w:t xml:space="preserve">Er zijn heel veel resources over hoe je </w:t>
-      </w:r>
-      <w:proofErr w:type="spellStart"/>
-      <w:r>
-        <w:rPr>
-          <w:lang w:val="nl-NL"/>
-        </w:rPr>
-        <w:t>Godot</w:t>
-      </w:r>
-      <w:proofErr w:type="spellEnd"/>
-      <w:r>
-        <w:rPr>
-          <w:lang w:val="nl-NL"/>
-        </w:rPr>
-        <w:t xml:space="preserve"> gebruikt online.</w:t>
+        <w:t>Er zijn heel veel resources over hoe je Godot gebruikt online.</w:t>
       </w:r>
     </w:p>
     <w:p>
@@ -522,23 +378,7 @@
           <w:i/>
           <w:lang w:val="nl-NL"/>
         </w:rPr>
-        <w:t xml:space="preserve">Benoem een planning en zet je </w:t>
-      </w:r>
-      <w:proofErr w:type="spellStart"/>
-      <w:r>
-        <w:rPr>
-          <w:i/>
-          <w:lang w:val="nl-NL"/>
-        </w:rPr>
-        <w:t>milestones</w:t>
-      </w:r>
-      <w:proofErr w:type="spellEnd"/>
-      <w:r>
-        <w:rPr>
-          <w:i/>
-          <w:lang w:val="nl-NL"/>
-        </w:rPr>
-        <w:t xml:space="preserve"> alvast op een goede volgorde.</w:t>
+        <w:t>Benoem een planning en zet je milestones alvast op een goede volgorde.</w:t>
       </w:r>
     </w:p>
     <w:p>
@@ -560,14 +400,14 @@
           <w:iCs/>
           <w:lang w:val="nl-NL"/>
         </w:rPr>
-        <w:t>September</w:t>
-      </w:r>
-      <w:r>
-        <w:rPr>
-          <w:iCs/>
-          <w:lang w:val="nl-NL"/>
-        </w:rPr>
-        <w:t xml:space="preserve"> wil ik werken aan een</w:t>
+        <w:t>Oktober</w:t>
+      </w:r>
+      <w:r>
+        <w:rPr>
+          <w:iCs/>
+          <w:lang w:val="nl-NL"/>
+        </w:rPr>
+        <w:t xml:space="preserve"> wil ik dat</w:t>
       </w:r>
       <w:r>
         <w:rPr>
@@ -576,51 +416,61 @@
         </w:rPr>
         <w:t xml:space="preserve"> </w:t>
       </w:r>
-      <w:proofErr w:type="spellStart"/>
-      <w:r>
-        <w:rPr>
-          <w:iCs/>
-          <w:lang w:val="nl-NL"/>
-        </w:rPr>
-        <w:t>Formal</w:t>
-      </w:r>
-      <w:proofErr w:type="spellEnd"/>
-      <w:r>
-        <w:rPr>
-          <w:iCs/>
-          <w:lang w:val="nl-NL"/>
-        </w:rPr>
-        <w:t xml:space="preserve"> Game Design Document en </w:t>
-      </w:r>
-      <w:r>
-        <w:rPr>
-          <w:iCs/>
-          <w:lang w:val="nl-NL"/>
-        </w:rPr>
-        <w:t xml:space="preserve">die </w:t>
-      </w:r>
-      <w:proofErr w:type="spellStart"/>
-      <w:r>
-        <w:rPr>
-          <w:iCs/>
-          <w:lang w:val="nl-NL"/>
-        </w:rPr>
-        <w:t>gegreenlight</w:t>
-      </w:r>
-      <w:proofErr w:type="spellEnd"/>
-      <w:r>
-        <w:rPr>
-          <w:iCs/>
-          <w:lang w:val="nl-NL"/>
-        </w:rPr>
-        <w:t xml:space="preserve"> hebben</w:t>
-      </w:r>
-      <w:r>
-        <w:rPr>
-          <w:iCs/>
-          <w:lang w:val="nl-NL"/>
-        </w:rPr>
-        <w:t xml:space="preserve"> door een docent.</w:t>
+      <w:r>
+        <w:rPr>
+          <w:iCs/>
+          <w:lang w:val="nl-NL"/>
+        </w:rPr>
+        <w:t>d</w:t>
+      </w:r>
+      <w:r>
+        <w:rPr>
+          <w:iCs/>
+          <w:lang w:val="nl-NL"/>
+        </w:rPr>
+        <w:t>e speler door een voorgebouwd level heen</w:t>
+      </w:r>
+      <w:r>
+        <w:rPr>
+          <w:iCs/>
+          <w:lang w:val="nl-NL"/>
+        </w:rPr>
+        <w:t xml:space="preserve"> kan lopen</w:t>
+      </w:r>
+      <w:r>
+        <w:rPr>
+          <w:iCs/>
+          <w:lang w:val="nl-NL"/>
+        </w:rPr>
+        <w:t xml:space="preserve">, </w:t>
+      </w:r>
+      <w:r>
+        <w:rPr>
+          <w:iCs/>
+          <w:lang w:val="nl-NL"/>
+        </w:rPr>
+        <w:t xml:space="preserve">en </w:t>
+      </w:r>
+      <w:r>
+        <w:rPr>
+          <w:iCs/>
+          <w:lang w:val="nl-NL"/>
+        </w:rPr>
+        <w:t>met simpele combat  enemies</w:t>
+      </w:r>
+      <w:r>
+        <w:rPr>
+          <w:iCs/>
+          <w:lang w:val="nl-NL"/>
+        </w:rPr>
+        <w:t xml:space="preserve"> kan verslaan</w:t>
+      </w:r>
+      <w:r>
+        <w:rPr>
+          <w:iCs/>
+          <w:lang w:val="nl-NL"/>
+        </w:rPr>
+        <w:t>.</w:t>
       </w:r>
       <w:r>
         <w:rPr>
@@ -641,7 +491,7 @@
           <w:iCs/>
           <w:lang w:val="nl-NL"/>
         </w:rPr>
-        <w:t>Oktober</w:t>
+        <w:t>November</w:t>
       </w:r>
       <w:r>
         <w:rPr>
@@ -662,74 +512,21 @@
           <w:iCs/>
           <w:lang w:val="nl-NL"/>
         </w:rPr>
-        <w:t>d</w:t>
-      </w:r>
-      <w:r>
-        <w:rPr>
-          <w:iCs/>
-          <w:lang w:val="nl-NL"/>
-        </w:rPr>
-        <w:t>e speler door een voorgebouwd level heen</w:t>
-      </w:r>
-      <w:r>
-        <w:rPr>
-          <w:iCs/>
-          <w:lang w:val="nl-NL"/>
-        </w:rPr>
-        <w:t xml:space="preserve"> kan lopen</w:t>
-      </w:r>
-      <w:r>
-        <w:rPr>
-          <w:iCs/>
-          <w:lang w:val="nl-NL"/>
-        </w:rPr>
-        <w:t xml:space="preserve">, </w:t>
-      </w:r>
-      <w:r>
-        <w:rPr>
-          <w:iCs/>
-          <w:lang w:val="nl-NL"/>
-        </w:rPr>
-        <w:t xml:space="preserve">en </w:t>
-      </w:r>
-      <w:r>
-        <w:rPr>
-          <w:iCs/>
-          <w:lang w:val="nl-NL"/>
-        </w:rPr>
-        <w:t xml:space="preserve">met simpele </w:t>
-      </w:r>
-      <w:proofErr w:type="spellStart"/>
-      <w:r>
-        <w:rPr>
-          <w:iCs/>
-          <w:lang w:val="nl-NL"/>
-        </w:rPr>
-        <w:t>combat</w:t>
-      </w:r>
-      <w:proofErr w:type="spellEnd"/>
-      <w:r>
-        <w:rPr>
-          <w:iCs/>
-          <w:lang w:val="nl-NL"/>
-        </w:rPr>
-        <w:t xml:space="preserve">  </w:t>
-      </w:r>
-      <w:proofErr w:type="spellStart"/>
-      <w:r>
-        <w:rPr>
-          <w:iCs/>
-          <w:lang w:val="nl-NL"/>
-        </w:rPr>
-        <w:t>enemies</w:t>
-      </w:r>
-      <w:proofErr w:type="spellEnd"/>
-      <w:r>
-        <w:rPr>
-          <w:iCs/>
-          <w:lang w:val="nl-NL"/>
-        </w:rPr>
-        <w:t xml:space="preserve"> kan verslaan</w:t>
+        <w:t>l</w:t>
+      </w:r>
+      <w:r>
+        <w:rPr>
+          <w:iCs/>
+          <w:lang w:val="nl-NL"/>
+        </w:rPr>
+        <w:t>evels Procedurally gegenereerd</w:t>
+      </w:r>
+      <w:r>
+        <w:rPr>
+          <w:iCs/>
+          <w:lang w:val="nl-NL"/>
+        </w:rPr>
+        <w:t xml:space="preserve"> worden</w:t>
       </w:r>
       <w:r>
         <w:rPr>
@@ -757,85 +554,6 @@
           <w:iCs/>
           <w:lang w:val="nl-NL"/>
         </w:rPr>
-        <w:t>November</w:t>
-      </w:r>
-      <w:r>
-        <w:rPr>
-          <w:iCs/>
-          <w:lang w:val="nl-NL"/>
-        </w:rPr>
-        <w:t xml:space="preserve"> wil ik dat</w:t>
-      </w:r>
-      <w:r>
-        <w:rPr>
-          <w:iCs/>
-          <w:lang w:val="nl-NL"/>
-        </w:rPr>
-        <w:t xml:space="preserve"> </w:t>
-      </w:r>
-      <w:r>
-        <w:rPr>
-          <w:iCs/>
-          <w:lang w:val="nl-NL"/>
-        </w:rPr>
-        <w:t>l</w:t>
-      </w:r>
-      <w:r>
-        <w:rPr>
-          <w:iCs/>
-          <w:lang w:val="nl-NL"/>
-        </w:rPr>
-        <w:t xml:space="preserve">evels </w:t>
-      </w:r>
-      <w:proofErr w:type="spellStart"/>
-      <w:r>
-        <w:rPr>
-          <w:iCs/>
-          <w:lang w:val="nl-NL"/>
-        </w:rPr>
-        <w:t>Procedurally</w:t>
-      </w:r>
-      <w:proofErr w:type="spellEnd"/>
-      <w:r>
-        <w:rPr>
-          <w:iCs/>
-          <w:lang w:val="nl-NL"/>
-        </w:rPr>
-        <w:t xml:space="preserve"> gegenereerd</w:t>
-      </w:r>
-      <w:r>
-        <w:rPr>
-          <w:iCs/>
-          <w:lang w:val="nl-NL"/>
-        </w:rPr>
-        <w:t xml:space="preserve"> worden</w:t>
-      </w:r>
-      <w:r>
-        <w:rPr>
-          <w:iCs/>
-          <w:lang w:val="nl-NL"/>
-        </w:rPr>
-        <w:t>.</w:t>
-      </w:r>
-      <w:r>
-        <w:rPr>
-          <w:iCs/>
-          <w:lang w:val="nl-NL"/>
-        </w:rPr>
-        <w:br/>
-      </w:r>
-      <w:r>
-        <w:rPr>
-          <w:iCs/>
-          <w:lang w:val="nl-NL"/>
-        </w:rPr>
-        <w:t xml:space="preserve">In </w:t>
-      </w:r>
-      <w:r>
-        <w:rPr>
-          <w:iCs/>
-          <w:lang w:val="nl-NL"/>
-        </w:rPr>
         <w:t>December</w:t>
       </w:r>
       <w:r>
@@ -864,46 +582,14 @@
           <w:iCs/>
           <w:lang w:val="nl-NL"/>
         </w:rPr>
-        <w:t xml:space="preserve">met </w:t>
-      </w:r>
-      <w:proofErr w:type="spellStart"/>
-      <w:r>
-        <w:rPr>
-          <w:iCs/>
-          <w:lang w:val="nl-NL"/>
-        </w:rPr>
-        <w:t>menus</w:t>
-      </w:r>
-      <w:proofErr w:type="spellEnd"/>
-      <w:r>
-        <w:rPr>
-          <w:iCs/>
-          <w:lang w:val="nl-NL"/>
-        </w:rPr>
-        <w:t>, gameplay en een eind</w:t>
-      </w:r>
-      <w:r>
-        <w:rPr>
-          <w:iCs/>
-          <w:lang w:val="nl-NL"/>
-        </w:rPr>
-        <w:t xml:space="preserve">, en dat het </w:t>
-      </w:r>
-      <w:proofErr w:type="spellStart"/>
-      <w:r>
-        <w:rPr>
-          <w:iCs/>
-          <w:lang w:val="nl-NL"/>
-        </w:rPr>
-        <w:t>gepolished</w:t>
-      </w:r>
-      <w:proofErr w:type="spellEnd"/>
-      <w:r>
-        <w:rPr>
-          <w:iCs/>
-          <w:lang w:val="nl-NL"/>
-        </w:rPr>
-        <w:t xml:space="preserve"> is</w:t>
+        <w:t>met menus, gameplay en een eind</w:t>
+      </w:r>
+      <w:r>
+        <w:rPr>
+          <w:iCs/>
+          <w:lang w:val="nl-NL"/>
+        </w:rPr>
+        <w:t>, en dat het gepolished is</w:t>
       </w:r>
       <w:r>
         <w:rPr>

</xml_diff>